<commit_message>
correction adresse install testpal
</commit_message>
<xml_diff>
--- a/docs/formation/formation31.docx
+++ b/docs/formation/formation31.docx
@@ -4609,13 +4609,13 @@
         <w:rPr>
           <w:rStyle w:val="NormalTok"/>
         </w:rPr>
-        <w:t xml:space="preserve">net install testpal, from(</w:t>
+        <w:t xml:space="preserve"> net install testpal, from(</w:t>
       </w:r>
       <w:r>
         <w:rPr>
           <w:rStyle w:val="StringTok"/>
         </w:rPr>
-        <w:t xml:space="preserve">"https://mthevenin.github.io/stata_fr/ado/testpal/"</w:t>
+        <w:t xml:space="preserve">"https://raw.githubusercontent.com/mthevenin/stata_fr/master/ado/testpal/"</w:t>
       </w:r>
       <w:r>
         <w:rPr>

</xml_diff>